<commit_message>
Following a graduate class '빅데이터분석' code example about 'Naive Bayes' and 'evaluation', Updating an Words file which contains words that I don't know
</commit_message>
<xml_diff>
--- a/Papers/용어 정리.docx
+++ b/Papers/용어 정리.docx
@@ -15,7 +15,15 @@
         <w:t>인코더</w:t>
       </w:r>
       <w:r>
-        <w:t>(encoder) : 인지 네트워크(recognition network)라고도 하며, 입력을 내부 표현으로 변환한다.</w:t>
+        <w:t>(encoder</w:t>
+      </w:r>
+      <w:proofErr w:type="gramStart"/>
+      <w:r>
+        <w:t>) :</w:t>
+      </w:r>
+      <w:proofErr w:type="gramEnd"/>
+      <w:r>
+        <w:t xml:space="preserve"> 인지 네트워크(recognition network)라고도 하며, 입력을 내부 표현으로 변환한다.</w:t>
       </w:r>
     </w:p>
     <w:p>
@@ -28,7 +36,15 @@
       </w:r>
       <w:proofErr w:type="spellEnd"/>
       <w:r>
-        <w:t xml:space="preserve">(decoder) : 생성 네트워크(generative </w:t>
+        <w:t>(decoder</w:t>
+      </w:r>
+      <w:proofErr w:type="gramStart"/>
+      <w:r>
+        <w:t>) :</w:t>
+      </w:r>
+      <w:proofErr w:type="gramEnd"/>
+      <w:r>
+        <w:t xml:space="preserve"> 생성 네트워크(generative </w:t>
       </w:r>
       <w:proofErr w:type="spellStart"/>
       <w:r>
@@ -127,11 +143,6 @@
       </w:r>
     </w:p>
     <w:p>
-      <w:pPr>
-        <w:rPr>
-          <w:rFonts w:hint="eastAsia"/>
-        </w:rPr>
-      </w:pPr>
       <w:r>
         <w:rPr>
           <w:rFonts w:hint="eastAsia"/>
@@ -292,7 +303,7 @@
         <w:spacing w:after="0"/>
         <w:ind w:left="200" w:hangingChars="100" w:hanging="200"/>
       </w:pPr>
-      <w:hyperlink r:id="rId4" w:history="1">
+      <w:hyperlink r:id="rId6" w:history="1">
         <w:r>
           <w:rPr>
             <w:rStyle w:val="a3"/>
@@ -327,7 +338,7 @@
       <w:r>
         <w:t xml:space="preserve"> </w:t>
       </w:r>
-      <w:hyperlink r:id="rId5" w:history="1">
+      <w:hyperlink r:id="rId7" w:history="1">
         <w:r>
           <w:rPr>
             <w:rStyle w:val="a3"/>
@@ -359,11 +370,6 @@
       </w:r>
     </w:p>
     <w:p>
-      <w:pPr>
-        <w:rPr>
-          <w:rFonts w:hint="eastAsia"/>
-        </w:rPr>
-      </w:pPr>
       <w:r>
         <w:rPr>
           <w:rFonts w:hint="eastAsia"/>
@@ -407,11 +413,6 @@
       </w:r>
     </w:p>
     <w:p>
-      <w:pPr>
-        <w:rPr>
-          <w:rFonts w:hint="eastAsia"/>
-        </w:rPr>
-      </w:pPr>
       <w:r>
         <w:rPr>
           <w:rFonts w:hint="eastAsia"/>
@@ -447,17 +448,15 @@
       </w:r>
     </w:p>
     <w:p>
-      <w:pPr>
-        <w:rPr>
-          <w:rFonts w:hint="eastAsia"/>
-        </w:rPr>
-      </w:pPr>
       <w:r>
         <w:t>Transformer는 RNN, LSTM없이 time 시퀀스 역할을 하는 모델</w:t>
       </w:r>
     </w:p>
     <w:p>
       <w:r>
+        <w:rPr>
+          <w:noProof/>
+        </w:rPr>
         <w:lastRenderedPageBreak/>
         <w:drawing>
           <wp:inline distT="0" distB="0" distL="0" distR="0" wp14:anchorId="13E3935C" wp14:editId="5246929D">
@@ -475,7 +474,7 @@
                     <pic:cNvPicPr/>
                   </pic:nvPicPr>
                   <pic:blipFill>
-                    <a:blip r:embed="rId6"/>
+                    <a:blip r:embed="rId8"/>
                     <a:stretch>
                       <a:fillRect/>
                     </a:stretch>
@@ -528,7 +527,15 @@
       </w:r>
       <w:proofErr w:type="spellEnd"/>
       <w:r>
-        <w:t xml:space="preserve"> 통해 매칭이 가능했지만 it이 무엇을 나타내는지?와 같은 문제는 기존 Encoder-Decoder 기반의 </w:t>
+        <w:t xml:space="preserve"> 통해 매칭이 가능했지만 it이 무엇을 </w:t>
+      </w:r>
+      <w:proofErr w:type="gramStart"/>
+      <w:r>
+        <w:t>나타내는지?와</w:t>
+      </w:r>
+      <w:proofErr w:type="gramEnd"/>
+      <w:r>
+        <w:t xml:space="preserve"> 같은 문제는 기존 Encoder-Decoder 기반의 </w:t>
       </w:r>
       <w:proofErr w:type="spellStart"/>
       <w:r>
@@ -540,23 +547,15 @@
       </w:r>
     </w:p>
     <w:p>
-      <w:proofErr w:type="spellStart"/>
-      <w:r>
-        <w:rPr>
-          <w:rFonts w:hint="eastAsia"/>
-        </w:rPr>
-        <w:t>&lt;</w:t>
-      </w:r>
-      <w:proofErr w:type="spellEnd"/>
-      <w:r>
-        <w:rPr>
-          <w:rFonts w:hint="eastAsia"/>
-        </w:rPr>
-        <w:t>참고 웹 사이트&gt;</w:t>
-      </w:r>
-    </w:p>
-    <w:p>
-      <w:hyperlink r:id="rId7" w:history="1">
+      <w:r>
+        <w:rPr>
+          <w:rFonts w:hint="eastAsia"/>
+        </w:rPr>
+        <w:t>&lt;참고 웹 사이트&gt;</w:t>
+      </w:r>
+    </w:p>
+    <w:p>
+      <w:hyperlink r:id="rId9" w:history="1">
         <w:r>
           <w:rPr>
             <w:rStyle w:val="a3"/>
@@ -579,11 +578,6 @@
       </w:r>
     </w:p>
     <w:p>
-      <w:pPr>
-        <w:rPr>
-          <w:rFonts w:hint="eastAsia"/>
-        </w:rPr>
-      </w:pPr>
       <w:r>
         <w:rPr>
           <w:rFonts w:hint="eastAsia"/>
@@ -592,7 +586,7 @@
       </w:r>
     </w:p>
     <w:p>
-      <w:hyperlink r:id="rId8" w:history="1">
+      <w:hyperlink r:id="rId10" w:history="1">
         <w:r>
           <w:rPr>
             <w:rStyle w:val="a3"/>
@@ -720,10 +714,10 @@
     <w:p>
       <w:pPr>
         <w:rPr>
-          <w:rFonts w:hint="eastAsia"/>
+          <w:rStyle w:val="a3"/>
         </w:rPr>
       </w:pPr>
-      <w:hyperlink r:id="rId9" w:history="1">
+      <w:hyperlink r:id="rId11" w:history="1">
         <w:r>
           <w:rPr>
             <w:rStyle w:val="a3"/>
@@ -731,6 +725,179 @@
           <w:t>https://openai.com/blog/better-language-models/</w:t>
         </w:r>
       </w:hyperlink>
+    </w:p>
+    <w:p>
+      <w:r>
+        <w:t>Wizard-of-Oz</w:t>
+      </w:r>
+      <w:r>
+        <w:t xml:space="preserve"> </w:t>
+      </w:r>
+      <w:r>
+        <w:rPr>
+          <w:rFonts w:hint="eastAsia"/>
+        </w:rPr>
+        <w:t>방식:</w:t>
+      </w:r>
+      <w:r>
+        <w:t xml:space="preserve"> </w:t>
+      </w:r>
+      <w:proofErr w:type="spellStart"/>
+      <w:r>
+        <w:rPr>
+          <w:rFonts w:hint="eastAsia"/>
+        </w:rPr>
+        <w:t>크라우드소싱</w:t>
+      </w:r>
+      <w:proofErr w:type="spellEnd"/>
+      <w:r>
+        <w:t xml:space="preserve"> 환경에서 두 명의 임의의 참여자가 “사용자”와 “에이전트”의 역할을 나누어 대화를 나누며 데이터를 생성하는 형태를 의미한다.</w:t>
+      </w:r>
+    </w:p>
+    <w:p>
+      <w:proofErr w:type="spellStart"/>
+      <w:r>
+        <w:rPr>
+          <w:rFonts w:hint="eastAsia"/>
+        </w:rPr>
+        <w:t>크라우드소싱</w:t>
+      </w:r>
+      <w:proofErr w:type="spellEnd"/>
+      <w:r>
+        <w:t>(crowdsourcing</w:t>
+      </w:r>
+      <w:proofErr w:type="gramStart"/>
+      <w:r>
+        <w:t>)</w:t>
+      </w:r>
+      <w:r>
+        <w:rPr>
+          <w:rFonts w:hint="eastAsia"/>
+        </w:rPr>
+        <w:t xml:space="preserve"> </w:t>
+      </w:r>
+      <w:r>
+        <w:t>:</w:t>
+      </w:r>
+      <w:proofErr w:type="gramEnd"/>
+      <w:r>
+        <w:t xml:space="preserve"> </w:t>
+      </w:r>
+      <w:r>
+        <w:t>외부자원인 대중들의 참여를 유도하고 지원하여 비즈니스로 활용하는 것</w:t>
+      </w:r>
+    </w:p>
+    <w:p>
+      <w:pPr>
+        <w:rPr>
+          <w:rFonts w:hint="eastAsia"/>
+        </w:rPr>
+      </w:pPr>
+      <w:r>
+        <w:t>Dialogue State Tracking (DST</w:t>
+      </w:r>
+      <w:proofErr w:type="gramStart"/>
+      <w:r>
+        <w:t>) :</w:t>
+      </w:r>
+      <w:proofErr w:type="gramEnd"/>
+      <w:r>
+        <w:t xml:space="preserve"> 매 대화 턴 별로 유저의 목표(goal)에 대한 가능성을 예측하는 문제</w:t>
+      </w:r>
+    </w:p>
+    <w:p>
+      <w:r>
+        <w:t>NLU (Natural Language Understanding</w:t>
+      </w:r>
+      <w:proofErr w:type="gramStart"/>
+      <w:r>
+        <w:t>)</w:t>
+      </w:r>
+      <w:r>
+        <w:t xml:space="preserve"> :</w:t>
+      </w:r>
+      <w:proofErr w:type="gramEnd"/>
+      <w:r>
+        <w:t xml:space="preserve"> </w:t>
+      </w:r>
+      <w:r>
+        <w:rPr>
+          <w:rFonts w:hint="eastAsia"/>
+        </w:rPr>
+        <w:t>언어를</w:t>
+      </w:r>
+      <w:r>
+        <w:t xml:space="preserve"> 읽고 통역하는 과정</w:t>
+      </w:r>
+      <w:r>
+        <w:rPr>
+          <w:rFonts w:hint="eastAsia"/>
+        </w:rPr>
+        <w:t>.</w:t>
+      </w:r>
+      <w:r>
+        <w:t xml:space="preserve"> </w:t>
+      </w:r>
+      <w:r>
+        <w:rPr>
+          <w:rFonts w:hint="eastAsia"/>
+        </w:rPr>
+        <w:t>문장의</w:t>
+      </w:r>
+      <w:r>
+        <w:t xml:space="preserve"> 의도 분류, 서로 다른 언어 간 번역 문장 생성, 자연어 질문에 대한 답변 추출 등이 존재</w:t>
+      </w:r>
+    </w:p>
+    <w:p>
+      <w:pPr>
+        <w:rPr>
+          <w:rFonts w:hint="eastAsia"/>
+        </w:rPr>
+      </w:pPr>
+      <w:r>
+        <w:t>NLG (Natural Language Generation</w:t>
+      </w:r>
+      <w:proofErr w:type="gramStart"/>
+      <w:r>
+        <w:t>)</w:t>
+      </w:r>
+      <w:r>
+        <w:t xml:space="preserve"> :</w:t>
+      </w:r>
+      <w:proofErr w:type="gramEnd"/>
+      <w:r>
+        <w:t xml:space="preserve"> </w:t>
+      </w:r>
+      <w:r>
+        <w:rPr>
+          <w:rFonts w:hint="eastAsia"/>
+        </w:rPr>
+        <w:t>듣고</w:t>
+      </w:r>
+      <w:r>
+        <w:t xml:space="preserve"> 이해만 하는 과정에서 더 나아가 축적되어 있는 단어들을 조합해서 직접 사용자가 이해하기 쉬운 문장으로 출력하는 것</w:t>
+      </w:r>
+      <w:r>
+        <w:rPr>
+          <w:rFonts w:hint="eastAsia"/>
+        </w:rPr>
+        <w:t xml:space="preserve"> </w:t>
+      </w:r>
+      <w:r>
+        <w:t>(</w:t>
+      </w:r>
+      <w:r>
+        <w:t>시스템 계산의 결과를 사람의 언어로 표현하는 기술</w:t>
+      </w:r>
+      <w:r>
+        <w:rPr>
+          <w:rFonts w:hint="eastAsia"/>
+        </w:rPr>
+        <w:t>)</w:t>
+      </w:r>
+      <w:r>
+        <w:t xml:space="preserve"> </w:t>
+      </w:r>
       <w:bookmarkStart w:id="0" w:name="_GoBack"/>
       <w:bookmarkEnd w:id="0"/>
     </w:p>
@@ -742,6 +909,56 @@
     </w:sectPr>
   </w:body>
 </w:document>
+</file>
+
+<file path=word/endnotes.xml><?xml version="1.0" encoding="utf-8"?>
+<w:endnotes xmlns:wpc="http://schemas.microsoft.com/office/word/2010/wordprocessingCanvas" xmlns:cx="http://schemas.microsoft.com/office/drawing/2014/chartex" xmlns:cx1="http://schemas.microsoft.com/office/drawing/2015/9/8/chartex" xmlns:cx2="http://schemas.microsoft.com/office/drawing/2015/10/21/chartex" xmlns:cx3="http://schemas.microsoft.com/office/drawing/2016/5/9/chartex" xmlns:cx4="http://schemas.microsoft.com/office/drawing/2016/5/10/chartex" xmlns:cx5="http://schemas.microsoft.com/office/drawing/2016/5/11/chartex" xmlns:cx6="http://schemas.microsoft.com/office/drawing/2016/5/12/chartex" xmlns:cx7="http://schemas.microsoft.com/office/drawing/2016/5/13/chartex" xmlns:cx8="http://schemas.microsoft.com/office/drawing/2016/5/14/chartex" xmlns:mc="http://schemas.openxmlformats.org/markup-compatibility/2006" xmlns:aink="http://schemas.microsoft.com/office/drawing/2016/ink" xmlns:am3d="http://schemas.microsoft.com/office/drawing/2017/model3d" xmlns:o="urn:schemas-microsoft-com:office:office" xmlns:r="http://schemas.openxmlformats.org/officeDocument/2006/relationships" xmlns:m="http://schemas.openxmlformats.org/officeDocument/2006/math" xmlns:v="urn:schemas-microsoft-com:vml" xmlns:wp14="http://schemas.microsoft.com/office/word/2010/wordprocessingDrawing" xmlns:wp="http://schemas.openxmlformats.org/drawingml/2006/wordprocessingDrawing" xmlns:w10="urn:schemas-microsoft-com:office:word" xmlns:w="http://schemas.openxmlformats.org/wordprocessingml/2006/main" xmlns:w14="http://schemas.microsoft.com/office/word/2010/wordml" xmlns:w15="http://schemas.microsoft.com/office/word/2012/wordml" xmlns:w16cid="http://schemas.microsoft.com/office/word/2016/wordml/cid" xmlns:w16se="http://schemas.microsoft.com/office/word/2015/wordml/symex" xmlns:wpg="http://schemas.microsoft.com/office/word/2010/wordprocessingGroup" xmlns:wpi="http://schemas.microsoft.com/office/word/2010/wordprocessingInk" xmlns:wne="http://schemas.microsoft.com/office/word/2006/wordml" xmlns:wps="http://schemas.microsoft.com/office/word/2010/wordprocessingShape" mc:Ignorable="w14 w15 w16se w16cid wp14">
+  <w:endnote w:type="separator" w:id="-1">
+    <w:p>
+      <w:pPr>
+        <w:spacing w:after="0" w:line="240" w:lineRule="auto"/>
+      </w:pPr>
+      <w:r>
+        <w:separator/>
+      </w:r>
+    </w:p>
+  </w:endnote>
+  <w:endnote w:type="continuationSeparator" w:id="0">
+    <w:p>
+      <w:pPr>
+        <w:spacing w:after="0" w:line="240" w:lineRule="auto"/>
+      </w:pPr>
+      <w:r>
+        <w:continuationSeparator/>
+      </w:r>
+    </w:p>
+  </w:endnote>
+</w:endnotes>
+</file>
+
+<file path=word/footnotes.xml><?xml version="1.0" encoding="utf-8"?>
+<w:footnotes xmlns:wpc="http://schemas.microsoft.com/office/word/2010/wordprocessingCanvas" xmlns:cx="http://schemas.microsoft.com/office/drawing/2014/chartex" xmlns:cx1="http://schemas.microsoft.com/office/drawing/2015/9/8/chartex" xmlns:cx2="http://schemas.microsoft.com/office/drawing/2015/10/21/chartex" xmlns:cx3="http://schemas.microsoft.com/office/drawing/2016/5/9/chartex" xmlns:cx4="http://schemas.microsoft.com/office/drawing/2016/5/10/chartex" xmlns:cx5="http://schemas.microsoft.com/office/drawing/2016/5/11/chartex" xmlns:cx6="http://schemas.microsoft.com/office/drawing/2016/5/12/chartex" xmlns:cx7="http://schemas.microsoft.com/office/drawing/2016/5/13/chartex" xmlns:cx8="http://schemas.microsoft.com/office/drawing/2016/5/14/chartex" xmlns:mc="http://schemas.openxmlformats.org/markup-compatibility/2006" xmlns:aink="http://schemas.microsoft.com/office/drawing/2016/ink" xmlns:am3d="http://schemas.microsoft.com/office/drawing/2017/model3d" xmlns:o="urn:schemas-microsoft-com:office:office" xmlns:r="http://schemas.openxmlformats.org/officeDocument/2006/relationships" xmlns:m="http://schemas.openxmlformats.org/officeDocument/2006/math" xmlns:v="urn:schemas-microsoft-com:vml" xmlns:wp14="http://schemas.microsoft.com/office/word/2010/wordprocessingDrawing" xmlns:wp="http://schemas.openxmlformats.org/drawingml/2006/wordprocessingDrawing" xmlns:w10="urn:schemas-microsoft-com:office:word" xmlns:w="http://schemas.openxmlformats.org/wordprocessingml/2006/main" xmlns:w14="http://schemas.microsoft.com/office/word/2010/wordml" xmlns:w15="http://schemas.microsoft.com/office/word/2012/wordml" xmlns:w16cid="http://schemas.microsoft.com/office/word/2016/wordml/cid" xmlns:w16se="http://schemas.microsoft.com/office/word/2015/wordml/symex" xmlns:wpg="http://schemas.microsoft.com/office/word/2010/wordprocessingGroup" xmlns:wpi="http://schemas.microsoft.com/office/word/2010/wordprocessingInk" xmlns:wne="http://schemas.microsoft.com/office/word/2006/wordml" xmlns:wps="http://schemas.microsoft.com/office/word/2010/wordprocessingShape" mc:Ignorable="w14 w15 w16se w16cid wp14">
+  <w:footnote w:type="separator" w:id="-1">
+    <w:p>
+      <w:pPr>
+        <w:spacing w:after="0" w:line="240" w:lineRule="auto"/>
+      </w:pPr>
+      <w:r>
+        <w:separator/>
+      </w:r>
+    </w:p>
+  </w:footnote>
+  <w:footnote w:type="continuationSeparator" w:id="0">
+    <w:p>
+      <w:pPr>
+        <w:spacing w:after="0" w:line="240" w:lineRule="auto"/>
+      </w:pPr>
+      <w:r>
+        <w:continuationSeparator/>
+      </w:r>
+    </w:p>
+  </w:footnote>
+</w:footnotes>
 </file>
 
 <file path=word/styles.xml><?xml version="1.0" encoding="utf-8"?>
@@ -762,7 +979,7 @@
       </w:pPr>
     </w:pPrDefault>
   </w:docDefaults>
-  <w:latentStyles w:defLockedState="0" w:defUIPriority="99" w:defSemiHidden="0" w:defUnhideWhenUsed="0" w:defQFormat="0" w:count="377">
+  <w:latentStyles w:defLockedState="0" w:defUIPriority="99" w:defSemiHidden="0" w:defUnhideWhenUsed="0" w:defQFormat="0" w:count="376">
     <w:lsdException w:name="Normal" w:uiPriority="0" w:qFormat="1"/>
     <w:lsdException w:name="heading 1" w:uiPriority="9" w:qFormat="1"/>
     <w:lsdException w:name="heading 2" w:semiHidden="1" w:uiPriority="9" w:unhideWhenUsed="1" w:qFormat="1"/>
@@ -1139,7 +1356,6 @@
     <w:lsdException w:name="Hashtag" w:semiHidden="1" w:unhideWhenUsed="1"/>
     <w:lsdException w:name="Unresolved Mention" w:semiHidden="1" w:unhideWhenUsed="1"/>
     <w:lsdException w:name="Smart Link" w:semiHidden="1" w:unhideWhenUsed="1"/>
-    <w:lsdException w:name="Smart Link Error" w:semiHidden="1" w:unhideWhenUsed="1"/>
   </w:latentStyles>
   <w:style w:type="paragraph" w:default="1" w:styleId="a">
     <w:name w:val="Normal"/>
@@ -1212,6 +1428,50 @@
       <w:color w:val="954F72" w:themeColor="followedHyperlink"/>
       <w:u w:val="single"/>
     </w:rPr>
+  </w:style>
+  <w:style w:type="paragraph" w:styleId="a6">
+    <w:name w:val="header"/>
+    <w:basedOn w:val="a"/>
+    <w:link w:val="Char"/>
+    <w:uiPriority w:val="99"/>
+    <w:unhideWhenUsed/>
+    <w:rsid w:val="005100C5"/>
+    <w:pPr>
+      <w:tabs>
+        <w:tab w:val="center" w:pos="4513"/>
+        <w:tab w:val="right" w:pos="9026"/>
+      </w:tabs>
+      <w:snapToGrid w:val="0"/>
+    </w:pPr>
+  </w:style>
+  <w:style w:type="character" w:customStyle="1" w:styleId="Char">
+    <w:name w:val="머리글 Char"/>
+    <w:basedOn w:val="a0"/>
+    <w:link w:val="a6"/>
+    <w:uiPriority w:val="99"/>
+    <w:rsid w:val="005100C5"/>
+  </w:style>
+  <w:style w:type="paragraph" w:styleId="a7">
+    <w:name w:val="footer"/>
+    <w:basedOn w:val="a"/>
+    <w:link w:val="Char0"/>
+    <w:uiPriority w:val="99"/>
+    <w:unhideWhenUsed/>
+    <w:rsid w:val="005100C5"/>
+    <w:pPr>
+      <w:tabs>
+        <w:tab w:val="center" w:pos="4513"/>
+        <w:tab w:val="right" w:pos="9026"/>
+      </w:tabs>
+      <w:snapToGrid w:val="0"/>
+    </w:pPr>
+  </w:style>
+  <w:style w:type="character" w:customStyle="1" w:styleId="Char0">
+    <w:name w:val="바닥글 Char"/>
+    <w:basedOn w:val="a0"/>
+    <w:link w:val="a7"/>
+    <w:uiPriority w:val="99"/>
+    <w:rsid w:val="005100C5"/>
   </w:style>
 </w:styles>
 </file>

</xml_diff>